<commit_message>
refactor duration by tcp delete
</commit_message>
<xml_diff>
--- a/src/BGTG.Web/AppData/UserFiles/POSFiles/DurationByTCPFiles/HOME-PCcaptystacy.docx
+++ b/src/BGTG.Web/AppData/UserFiles/POSFiles/DurationByTCPFiles/HOME-PCcaptystacy.docx
@@ -24,7 +24,7 @@
         <w:t xml:space="preserve"> из </w:t>
       </w:r>
       <w:r>
-        <w:t>чугунных труб</w:t>
+        <w:t>стальных труб в одну нитку</w:t>
       </w:r>
       <w:r>
         <w:t xml:space="preserve"> </w:t>
@@ -33,7 +33,7 @@
         <w:t xml:space="preserve">диаметром </w:t>
       </w:r>
       <w:r>
-        <w:t>до 500</w:t>
+        <w:t>до 200</w:t>
       </w:r>
       <w:r>
         <w:t xml:space="preserve"> мм, определена по ТКП 45-1.03-212-2010 “Нормы продолжительности строительства инженерных сетей и сооружений”, ст</w:t>
@@ -45,7 +45,7 @@
         <w:t xml:space="preserve"> </w:t>
       </w:r>
       <w:r>
-        <w:t>8</w:t>
+        <w:t>14</w:t>
       </w:r>
       <w:r>
         <w:t xml:space="preserve">, </w:t>
@@ -54,7 +54,7 @@
         <w:t xml:space="preserve">приложение </w:t>
       </w:r>
       <w:r>
-        <w:t>A</w:t>
+        <w:t>B</w:t>
       </w:r>
       <w:r>
         <w:t>,</w:t>
@@ -66,13 +66,13 @@
         <w:t xml:space="preserve">таблица </w:t>
       </w:r>
       <w:r>
-        <w:t>A</w:t>
+        <w:t>B</w:t>
       </w:r>
       <w:r>
         <w:t xml:space="preserve">.1. Общая протяженность проектируемой сети из </w:t>
       </w:r>
       <w:r>
-        <w:t>чугунных труб</w:t>
+        <w:t>стальных труб в одну нитку</w:t>
       </w:r>
       <w:r>
         <w:t xml:space="preserve"> </w:t>
@@ -81,7 +81,7 @@
         <w:t xml:space="preserve">труб – </w:t>
       </w:r>
       <w:r>
-        <w:t>2,3</w:t>
+        <w:t>0,5</w:t>
       </w:r>
       <w:r>
         <w:t xml:space="preserve"> </w:t>
@@ -107,7 +107,7 @@
         <w:t xml:space="preserve"> по ТКП (прил. </w:t>
       </w:r>
       <w:r>
-        <w:t>Б.1</w:t>
+        <w:t>Б.2</w:t>
       </w:r>
       <w:r>
         <w:t>).</w:t>
@@ -121,13 +121,13 @@
         <w:t xml:space="preserve">Нормативная продолжительность строительства сети длиной </w:t>
       </w:r>
       <w:r>
-        <w:t>1,5</w:t>
+        <w:t>1</w:t>
       </w:r>
       <w:r>
         <w:t xml:space="preserve"> км. составляет </w:t>
       </w:r>
       <w:r>
-        <w:t>6,5</w:t>
+        <w:t>1</w:t>
       </w:r>
       <w:r>
         <w:t xml:space="preserve">  мес.</w:t>
@@ -150,7 +150,7 @@
         <w:rPr>
           <w:i/>
         </w:rPr>
-        <w:t>2,3</w:t>
+        <w:t>0,5</w:t>
       </w:r>
       <w:r>
         <w:rPr>
@@ -179,7 +179,16 @@
         </w:rPr>
       </w:pPr>
       <w:r>
-        <w:t>1. Определяем изменение объема (уменьшение) объема, %:</w:t>
+        <w:t xml:space="preserve">1. </w:t>
+      </w:r>
+      <w:r>
+        <w:t xml:space="preserve">Определяем </w:t>
+      </w:r>
+      <w:r>
+        <w:t>изменение объема (уменьшение) объема, %</w:t>
+      </w:r>
+      <w:r>
+        <w:t>:</w:t>
       </w:r>
     </w:p>
     <w:p>
@@ -191,13 +200,13 @@
         <w:t>(</w:t>
       </w:r>
       <w:r>
-        <w:t>2,3</w:t>
+        <w:t>1</w:t>
       </w:r>
       <w:r>
         <w:t xml:space="preserve"> - </w:t>
       </w:r>
       <w:r>
-        <w:t>1,5</w:t>
+        <w:t>0,5</w:t>
       </w:r>
       <w:r>
         <w:t>)</w:t>
@@ -212,7 +221,7 @@
         <w:t xml:space="preserve"> </w:t>
       </w:r>
       <w:r>
-        <w:t>1,5</w:t>
+        <w:t>1</w:t>
       </w:r>
       <w:r>
         <w:t xml:space="preserve"> </w:t>
@@ -230,13 +239,22 @@
         <w:t xml:space="preserve"> </w:t>
       </w:r>
       <w:r>
-        <w:t xml:space="preserve">= </w:t>
-      </w:r>
-      <w:r>
-        <w:t>53,3</w:t>
-      </w:r>
-      <w:r>
-        <w:t xml:space="preserve"> %.</w:t>
+        <w:t>=</w:t>
+      </w:r>
+      <w:r>
+        <w:t xml:space="preserve"> </w:t>
+      </w:r>
+      <w:r>
+        <w:t>50</w:t>
+      </w:r>
+      <w:r>
+        <w:t xml:space="preserve"> </w:t>
+      </w:r>
+      <w:r>
+        <w:t>%</w:t>
+      </w:r>
+      <w:r>
+        <w:t>.</w:t>
       </w:r>
     </w:p>
     <w:p>
@@ -248,7 +266,22 @@
         <w:t>2.</w:t>
       </w:r>
       <w:r>
-        <w:t xml:space="preserve"> Определяем изменение (уменьшение) нормы продолжительности строительства, %:</w:t>
+        <w:t xml:space="preserve"> </w:t>
+      </w:r>
+      <w:r>
+        <w:t xml:space="preserve">Определяем </w:t>
+      </w:r>
+      <w:r>
+        <w:t>изменение (уменьшение) нормы продолжительности строительства</w:t>
+      </w:r>
+      <w:r>
+        <w:t xml:space="preserve">, </w:t>
+      </w:r>
+      <w:r>
+        <w:t>%</w:t>
+      </w:r>
+      <w:r>
+        <w:t>:</w:t>
       </w:r>
     </w:p>
     <w:p>
@@ -257,22 +290,37 @@
         <w:jc w:val="center"/>
       </w:pPr>
       <w:r>
-        <w:t>53,3</w:t>
-      </w:r>
-      <w:r>
-        <w:t xml:space="preserve"> ∙</w:t>
+        <w:t>50</w:t>
       </w:r>
       <w:r>
         <w:t xml:space="preserve"> </w:t>
       </w:r>
       <w:r>
-        <w:t xml:space="preserve">0,3 = </w:t>
-      </w:r>
-      <w:r>
-        <w:t>16</w:t>
-      </w:r>
-      <w:r>
-        <w:t xml:space="preserve"> %,</w:t>
+        <w:t>∙</w:t>
+      </w:r>
+      <w:r>
+        <w:t xml:space="preserve"> </w:t>
+      </w:r>
+      <w:r>
+        <w:t>0</w:t>
+      </w:r>
+      <w:r>
+        <w:t>,</w:t>
+      </w:r>
+      <w:r>
+        <w:t>3</w:t>
+      </w:r>
+      <w:r>
+        <w:t xml:space="preserve"> = </w:t>
+      </w:r>
+      <w:r>
+        <w:t>15</w:t>
+      </w:r>
+      <w:r>
+        <w:t xml:space="preserve"> </w:t>
+      </w:r>
+      <w:r>
+        <w:t>%,</w:t>
       </w:r>
     </w:p>
     <w:p>
@@ -280,7 +328,10 @@
         <w:ind w:firstLine="851"/>
       </w:pPr>
       <w:r>
-        <w:t>где 0,3 – коэффициент изменения продолжительности строительства на каждый процент изменения объема.</w:t>
+        <w:t>где 0,3 – коэффициент изменения продолжительности строительства на каждый процент изменения объема</w:t>
+      </w:r>
+      <w:r>
+        <w:t>.</w:t>
       </w:r>
     </w:p>
     <w:p>
@@ -295,7 +346,10 @@
         <w:t xml:space="preserve">, </w:t>
       </w:r>
       <w:r>
-        <w:t>мес:</w:t>
+        <w:t>мес</w:t>
+      </w:r>
+      <w:r>
+        <w:t>:</w:t>
       </w:r>
     </w:p>
     <w:p>
@@ -304,7 +358,7 @@
         <w:jc w:val="center"/>
       </w:pPr>
       <w:r>
-        <w:t>6,5</w:t>
+        <w:t>1</w:t>
       </w:r>
       <w:r>
         <w:t xml:space="preserve"> </w:t>
@@ -322,13 +376,13 @@
         <w:t xml:space="preserve"> </w:t>
       </w:r>
       <w:r>
-        <w:t>+</w:t>
+        <w:t>-</w:t>
       </w:r>
       <w:r>
         <w:t xml:space="preserve"> </w:t>
       </w:r>
       <w:r>
-        <w:t>16</w:t>
+        <w:t>15</w:t>
       </w:r>
       <w:r>
         <w:t>)</w:t>
@@ -343,10 +397,16 @@
         <w:t xml:space="preserve"> </w:t>
       </w:r>
       <w:r>
-        <w:t xml:space="preserve">100 = </w:t>
-      </w:r>
-      <w:r>
-        <w:t>7,5</w:t>
+        <w:t>100</w:t>
+      </w:r>
+      <w:r>
+        <w:t xml:space="preserve"> =</w:t>
+      </w:r>
+      <w:r>
+        <w:t xml:space="preserve"> </w:t>
+      </w:r>
+      <w:r>
+        <w:t>0,8</w:t>
       </w:r>
       <w:r>
         <w:t xml:space="preserve"> мес.</w:t>
@@ -366,25 +426,73 @@
         <w:rPr>
           <w:szCs w:val="28"/>
         </w:rPr>
-        <w:t xml:space="preserve">4. Нормативная продолжительность строительства сети длиной </w:t>
-      </w:r>
-      <w:r>
-        <w:t>2,3</w:t>
-      </w:r>
-      <w:r>
-        <w:t xml:space="preserve"> </w:t>
+        <w:t xml:space="preserve">4. </w:t>
       </w:r>
       <w:r>
         <w:rPr>
           <w:szCs w:val="28"/>
         </w:rPr>
-        <w:t xml:space="preserve"> км. составляет </w:t>
+        <w:t xml:space="preserve">Нормативная продолжительность строительства сети </w:t>
       </w:r>
       <w:r>
         <w:rPr>
           <w:szCs w:val="28"/>
         </w:rPr>
-        <w:t>7,5</w:t>
+        <w:t>длиной</w:t>
+      </w:r>
+      <w:r>
+        <w:rPr>
+          <w:szCs w:val="28"/>
+        </w:rPr>
+        <w:t xml:space="preserve"> </w:t>
+      </w:r>
+      <w:r>
+        <w:t>0,5</w:t>
+      </w:r>
+      <w:r>
+        <w:t xml:space="preserve"> </w:t>
+      </w:r>
+      <w:r>
+        <w:rPr>
+          <w:szCs w:val="28"/>
+        </w:rPr>
+        <w:t xml:space="preserve"> </w:t>
+      </w:r>
+      <w:r>
+        <w:rPr>
+          <w:szCs w:val="28"/>
+        </w:rPr>
+        <w:t>к</w:t>
+      </w:r>
+      <w:r>
+        <w:rPr>
+          <w:szCs w:val="28"/>
+        </w:rPr>
+        <w:t>м</w:t>
+      </w:r>
+      <w:r>
+        <w:rPr>
+          <w:szCs w:val="28"/>
+        </w:rPr>
+        <w:t>.</w:t>
+      </w:r>
+      <w:r>
+        <w:rPr>
+          <w:szCs w:val="28"/>
+        </w:rPr>
+        <w:t xml:space="preserve"> </w:t>
+      </w:r>
+      <w:r>
+        <w:rPr>
+          <w:szCs w:val="28"/>
+        </w:rPr>
+        <w:t xml:space="preserve">составляет </w:t>
+      </w:r>
+      <w:r>
+        <w:rPr>
+          <w:szCs w:val="28"/>
+        </w:rPr>
+        <w:t>0,8</w:t>
       </w:r>
       <w:r>
         <w:rPr>
@@ -410,7 +518,7 @@
         <w:rPr>
           <w:b/>
         </w:rPr>
-        <w:t>7,5</w:t>
+        <w:t>1</w:t>
       </w:r>
       <w:r>
         <w:rPr>
@@ -425,7 +533,7 @@
         <w:rPr>
           <w:b/>
         </w:rPr>
-        <w:t>0,5</w:t>
+        <w:t>0,1</w:t>
       </w:r>
       <w:r>
         <w:rPr>
@@ -719,7 +827,7 @@
       <mc:AlternateContent>
         <mc:Choice Requires="wpg">
           <w:drawing>
-            <wp:anchor distT="0" distB="0" distL="114300" distR="114300" simplePos="0" relativeHeight="251657728" behindDoc="0" locked="0" layoutInCell="1" allowOverlap="1" wp14:anchorId="757B8FB9" wp14:editId="13E46F6C">
+            <wp:anchor distT="0" distB="0" distL="114300" distR="114300" simplePos="0" relativeHeight="251657728" behindDoc="0" locked="0" layoutInCell="1" allowOverlap="1" wp14:anchorId="012AF52C" wp14:editId="3146C9D0">
               <wp:simplePos x="0" y="0"/>
               <wp:positionH relativeFrom="column">
                 <wp:posOffset>-196850</wp:posOffset>
@@ -1742,7 +1850,7 @@
         </mc:Choice>
         <mc:Fallback>
           <w:pict>
-            <v:group w14:anchorId="757B8FB9" id="Group 534" o:spid="_x0000_s1026" style="position:absolute;left:0;text-align:left;margin-left:-15.5pt;margin-top:21.9pt;width:518.8pt;height:804.35pt;z-index:251657728" coordorigin="1134,479" coordsize="10376,16046" o:gfxdata="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">
+            <v:group w14:anchorId="012AF52C" id="Group 534" o:spid="_x0000_s1026" style="position:absolute;left:0;text-align:left;margin-left:-15.5pt;margin-top:21.9pt;width:518.8pt;height:804.35pt;z-index:251657728" coordorigin="1134,479" coordsize="10376,16046" o:gfxdata="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">
               <v:group id="Группа 82" o:spid="_x0000_s1027" style="position:absolute;left:1134;top:479;width:10376;height:16046" coordsize="20000,20000" o:gfxdata="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">
                 <v:rect id="Rectangle 2" o:spid="_x0000_s1028" style="position:absolute;width:20000;height:20000;visibility:visible;mso-wrap-style:square;v-text-anchor:top" o:gfxdata="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" filled="f" strokeweight="2pt"/>
                 <v:line id="Line 3" o:spid="_x0000_s1029" style="position:absolute;visibility:visible;mso-wrap-style:square" from="1093,18949" to="1095,19989" o:connectortype="straight" o:gfxdata="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" strokeweight="2pt"/>

</xml_diff>

<commit_message>
split views on partials
</commit_message>
<xml_diff>
--- a/src/BGTG.Web/AppData/UserFiles/POSFiles/DurationByTCPFiles/HOME-PCcaptystacy.docx
+++ b/src/BGTG.Web/AppData/UserFiles/POSFiles/DurationByTCPFiles/HOME-PCcaptystacy.docx
@@ -24,7 +24,7 @@
         <w:t xml:space="preserve"> из </w:t>
       </w:r>
       <w:r>
-        <w:t>стальных труб в одну нитку</w:t>
+        <w:t>асбестоцементных труб</w:t>
       </w:r>
       <w:r>
         <w:t xml:space="preserve"> </w:t>
@@ -33,7 +33,7 @@
         <w:t xml:space="preserve">диаметром </w:t>
       </w:r>
       <w:r>
-        <w:t>до 200</w:t>
+        <w:t>до 500</w:t>
       </w:r>
       <w:r>
         <w:t xml:space="preserve"> мм, определена по ТКП 45-1.03-212-2010 “Нормы продолжительности строительства инженерных сетей и сооружений”, ст</w:t>
@@ -45,7 +45,7 @@
         <w:t xml:space="preserve"> </w:t>
       </w:r>
       <w:r>
-        <w:t>14</w:t>
+        <w:t>8</w:t>
       </w:r>
       <w:r>
         <w:t xml:space="preserve">, </w:t>
@@ -54,7 +54,7 @@
         <w:t xml:space="preserve">приложение </w:t>
       </w:r>
       <w:r>
-        <w:t>B</w:t>
+        <w:t>A</w:t>
       </w:r>
       <w:r>
         <w:t>,</w:t>
@@ -66,13 +66,13 @@
         <w:t xml:space="preserve">таблица </w:t>
       </w:r>
       <w:r>
-        <w:t>B</w:t>
+        <w:t>A</w:t>
       </w:r>
       <w:r>
         <w:t xml:space="preserve">.1. Общая протяженность проектируемой сети из </w:t>
       </w:r>
       <w:r>
-        <w:t>стальных труб в одну нитку</w:t>
+        <w:t>асбестоцементных труб</w:t>
       </w:r>
       <w:r>
         <w:t xml:space="preserve"> </w:t>
@@ -81,7 +81,7 @@
         <w:t xml:space="preserve">труб – </w:t>
       </w:r>
       <w:r>
-        <w:t>0,5</w:t>
+        <w:t>2,3</w:t>
       </w:r>
       <w:r>
         <w:t xml:space="preserve"> </w:t>
@@ -107,7 +107,7 @@
         <w:t xml:space="preserve"> по ТКП (прил. </w:t>
       </w:r>
       <w:r>
-        <w:t>Б.2</w:t>
+        <w:t>Б.1</w:t>
       </w:r>
       <w:r>
         <w:t>).</w:t>
@@ -121,13 +121,13 @@
         <w:t xml:space="preserve">Нормативная продолжительность строительства сети длиной </w:t>
       </w:r>
       <w:r>
-        <w:t>1</w:t>
+        <w:t>1,5</w:t>
       </w:r>
       <w:r>
         <w:t xml:space="preserve"> км. составляет </w:t>
       </w:r>
       <w:r>
-        <w:t>1</w:t>
+        <w:t>6,5</w:t>
       </w:r>
       <w:r>
         <w:t xml:space="preserve">  мес.</w:t>
@@ -150,7 +150,7 @@
         <w:rPr>
           <w:i/>
         </w:rPr>
-        <w:t>0,5</w:t>
+        <w:t>2,3</w:t>
       </w:r>
       <w:r>
         <w:rPr>
@@ -179,16 +179,7 @@
         </w:rPr>
       </w:pPr>
       <w:r>
-        <w:t xml:space="preserve">1. </w:t>
-      </w:r>
-      <w:r>
-        <w:t xml:space="preserve">Определяем </w:t>
-      </w:r>
-      <w:r>
-        <w:t>изменение объема (уменьшение) объема, %</w:t>
-      </w:r>
-      <w:r>
-        <w:t>:</w:t>
+        <w:t>1. Определяем изменение объема (уменьшение) объема, %:</w:t>
       </w:r>
     </w:p>
     <w:p>
@@ -200,13 +191,13 @@
         <w:t>(</w:t>
       </w:r>
       <w:r>
-        <w:t>1</w:t>
+        <w:t>2,3</w:t>
       </w:r>
       <w:r>
         <w:t xml:space="preserve"> - </w:t>
       </w:r>
       <w:r>
-        <w:t>0,5</w:t>
+        <w:t>1,5</w:t>
       </w:r>
       <w:r>
         <w:t>)</w:t>
@@ -221,7 +212,7 @@
         <w:t xml:space="preserve"> </w:t>
       </w:r>
       <w:r>
-        <w:t>1</w:t>
+        <w:t>1,5</w:t>
       </w:r>
       <w:r>
         <w:t xml:space="preserve"> </w:t>
@@ -239,22 +230,13 @@
         <w:t xml:space="preserve"> </w:t>
       </w:r>
       <w:r>
-        <w:t>=</w:t>
-      </w:r>
-      <w:r>
-        <w:t xml:space="preserve"> </w:t>
-      </w:r>
-      <w:r>
-        <w:t>50</w:t>
-      </w:r>
-      <w:r>
-        <w:t xml:space="preserve"> </w:t>
-      </w:r>
-      <w:r>
-        <w:t>%</w:t>
-      </w:r>
-      <w:r>
-        <w:t>.</w:t>
+        <w:t xml:space="preserve">= </w:t>
+      </w:r>
+      <w:r>
+        <w:t>53,3</w:t>
+      </w:r>
+      <w:r>
+        <w:t xml:space="preserve"> %.</w:t>
       </w:r>
     </w:p>
     <w:p>
@@ -266,22 +248,7 @@
         <w:t>2.</w:t>
       </w:r>
       <w:r>
-        <w:t xml:space="preserve"> </w:t>
-      </w:r>
-      <w:r>
-        <w:t xml:space="preserve">Определяем </w:t>
-      </w:r>
-      <w:r>
-        <w:t>изменение (уменьшение) нормы продолжительности строительства</w:t>
-      </w:r>
-      <w:r>
-        <w:t xml:space="preserve">, </w:t>
-      </w:r>
-      <w:r>
-        <w:t>%</w:t>
-      </w:r>
-      <w:r>
-        <w:t>:</w:t>
+        <w:t xml:space="preserve"> Определяем изменение (уменьшение) нормы продолжительности строительства, %:</w:t>
       </w:r>
     </w:p>
     <w:p>
@@ -290,37 +257,22 @@
         <w:jc w:val="center"/>
       </w:pPr>
       <w:r>
-        <w:t>50</w:t>
+        <w:t>53,3</w:t>
+      </w:r>
+      <w:r>
+        <w:t xml:space="preserve"> ∙</w:t>
       </w:r>
       <w:r>
         <w:t xml:space="preserve"> </w:t>
       </w:r>
       <w:r>
-        <w:t>∙</w:t>
-      </w:r>
-      <w:r>
-        <w:t xml:space="preserve"> </w:t>
-      </w:r>
-      <w:r>
-        <w:t>0</w:t>
-      </w:r>
-      <w:r>
-        <w:t>,</w:t>
-      </w:r>
-      <w:r>
-        <w:t>3</w:t>
-      </w:r>
-      <w:r>
-        <w:t xml:space="preserve"> = </w:t>
-      </w:r>
-      <w:r>
-        <w:t>15</w:t>
-      </w:r>
-      <w:r>
-        <w:t xml:space="preserve"> </w:t>
-      </w:r>
-      <w:r>
-        <w:t>%,</w:t>
+        <w:t xml:space="preserve">0,3 = </w:t>
+      </w:r>
+      <w:r>
+        <w:t>16</w:t>
+      </w:r>
+      <w:r>
+        <w:t xml:space="preserve"> %,</w:t>
       </w:r>
     </w:p>
     <w:p>
@@ -328,10 +280,7 @@
         <w:ind w:firstLine="851"/>
       </w:pPr>
       <w:r>
-        <w:t>где 0,3 – коэффициент изменения продолжительности строительства на каждый процент изменения объема</w:t>
-      </w:r>
-      <w:r>
-        <w:t>.</w:t>
+        <w:t>где 0,3 – коэффициент изменения продолжительности строительства на каждый процент изменения объема.</w:t>
       </w:r>
     </w:p>
     <w:p>
@@ -346,10 +295,7 @@
         <w:t xml:space="preserve">, </w:t>
       </w:r>
       <w:r>
-        <w:t>мес</w:t>
-      </w:r>
-      <w:r>
-        <w:t>:</w:t>
+        <w:t>мес:</w:t>
       </w:r>
     </w:p>
     <w:p>
@@ -358,7 +304,7 @@
         <w:jc w:val="center"/>
       </w:pPr>
       <w:r>
-        <w:t>1</w:t>
+        <w:t>6,5</w:t>
       </w:r>
       <w:r>
         <w:t xml:space="preserve"> </w:t>
@@ -376,13 +322,13 @@
         <w:t xml:space="preserve"> </w:t>
       </w:r>
       <w:r>
-        <w:t>-</w:t>
+        <w:t>+</w:t>
       </w:r>
       <w:r>
         <w:t xml:space="preserve"> </w:t>
       </w:r>
       <w:r>
-        <w:t>15</w:t>
+        <w:t>16</w:t>
       </w:r>
       <w:r>
         <w:t>)</w:t>
@@ -397,16 +343,10 @@
         <w:t xml:space="preserve"> </w:t>
       </w:r>
       <w:r>
-        <w:t>100</w:t>
-      </w:r>
-      <w:r>
-        <w:t xml:space="preserve"> =</w:t>
-      </w:r>
-      <w:r>
-        <w:t xml:space="preserve"> </w:t>
-      </w:r>
-      <w:r>
-        <w:t>0,8</w:t>
+        <w:t xml:space="preserve">100 = </w:t>
+      </w:r>
+      <w:r>
+        <w:t>7,5</w:t>
       </w:r>
       <w:r>
         <w:t xml:space="preserve"> мес.</w:t>
@@ -426,73 +366,25 @@
         <w:rPr>
           <w:szCs w:val="28"/>
         </w:rPr>
-        <w:t xml:space="preserve">4. </w:t>
+        <w:t xml:space="preserve">4. Нормативная продолжительность строительства сети длиной </w:t>
+      </w:r>
+      <w:r>
+        <w:t>2,3</w:t>
+      </w:r>
+      <w:r>
+        <w:t xml:space="preserve"> </w:t>
       </w:r>
       <w:r>
         <w:rPr>
           <w:szCs w:val="28"/>
         </w:rPr>
-        <w:t xml:space="preserve">Нормативная продолжительность строительства сети </w:t>
+        <w:t xml:space="preserve"> км. составляет </w:t>
       </w:r>
       <w:r>
         <w:rPr>
           <w:szCs w:val="28"/>
         </w:rPr>
-        <w:t>длиной</w:t>
-      </w:r>
-      <w:r>
-        <w:rPr>
-          <w:szCs w:val="28"/>
-        </w:rPr>
-        <w:t xml:space="preserve"> </w:t>
-      </w:r>
-      <w:r>
-        <w:t>0,5</w:t>
-      </w:r>
-      <w:r>
-        <w:t xml:space="preserve"> </w:t>
-      </w:r>
-      <w:r>
-        <w:rPr>
-          <w:szCs w:val="28"/>
-        </w:rPr>
-        <w:t xml:space="preserve"> </w:t>
-      </w:r>
-      <w:r>
-        <w:rPr>
-          <w:szCs w:val="28"/>
-        </w:rPr>
-        <w:t>к</w:t>
-      </w:r>
-      <w:r>
-        <w:rPr>
-          <w:szCs w:val="28"/>
-        </w:rPr>
-        <w:t>м</w:t>
-      </w:r>
-      <w:r>
-        <w:rPr>
-          <w:szCs w:val="28"/>
-        </w:rPr>
-        <w:t>.</w:t>
-      </w:r>
-      <w:r>
-        <w:rPr>
-          <w:szCs w:val="28"/>
-        </w:rPr>
-        <w:t xml:space="preserve"> </w:t>
-      </w:r>
-      <w:r>
-        <w:rPr>
-          <w:szCs w:val="28"/>
-        </w:rPr>
-        <w:t xml:space="preserve">составляет </w:t>
-      </w:r>
-      <w:r>
-        <w:rPr>
-          <w:szCs w:val="28"/>
-        </w:rPr>
-        <w:t>0,8</w:t>
+        <w:t>7,5</w:t>
       </w:r>
       <w:r>
         <w:rPr>
@@ -518,7 +410,7 @@
         <w:rPr>
           <w:b/>
         </w:rPr>
-        <w:t>1</w:t>
+        <w:t>7,5</w:t>
       </w:r>
       <w:r>
         <w:rPr>
@@ -533,7 +425,7 @@
         <w:rPr>
           <w:b/>
         </w:rPr>
-        <w:t>0,1</w:t>
+        <w:t>0,5</w:t>
       </w:r>
       <w:r>
         <w:rPr>
@@ -827,7 +719,7 @@
       <mc:AlternateContent>
         <mc:Choice Requires="wpg">
           <w:drawing>
-            <wp:anchor distT="0" distB="0" distL="114300" distR="114300" simplePos="0" relativeHeight="251657728" behindDoc="0" locked="0" layoutInCell="1" allowOverlap="1" wp14:anchorId="012AF52C" wp14:editId="3146C9D0">
+            <wp:anchor distT="0" distB="0" distL="114300" distR="114300" simplePos="0" relativeHeight="251657728" behindDoc="0" locked="0" layoutInCell="1" allowOverlap="1" wp14:anchorId="757B8FB9" wp14:editId="13E46F6C">
               <wp:simplePos x="0" y="0"/>
               <wp:positionH relativeFrom="column">
                 <wp:posOffset>-196850</wp:posOffset>
@@ -1850,7 +1742,7 @@
         </mc:Choice>
         <mc:Fallback>
           <w:pict>
-            <v:group w14:anchorId="012AF52C" id="Group 534" o:spid="_x0000_s1026" style="position:absolute;left:0;text-align:left;margin-left:-15.5pt;margin-top:21.9pt;width:518.8pt;height:804.35pt;z-index:251657728" coordorigin="1134,479" coordsize="10376,16046" o:gfxdata="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">
+            <v:group w14:anchorId="757B8FB9" id="Group 534" o:spid="_x0000_s1026" style="position:absolute;left:0;text-align:left;margin-left:-15.5pt;margin-top:21.9pt;width:518.8pt;height:804.35pt;z-index:251657728" coordorigin="1134,479" coordsize="10376,16046" o:gfxdata="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">
               <v:group id="Группа 82" o:spid="_x0000_s1027" style="position:absolute;left:1134;top:479;width:10376;height:16046" coordsize="20000,20000" o:gfxdata="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">
                 <v:rect id="Rectangle 2" o:spid="_x0000_s1028" style="position:absolute;width:20000;height:20000;visibility:visible;mso-wrap-style:square;v-text-anchor:top" o:gfxdata="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" filled="f" strokeweight="2pt"/>
                 <v:line id="Line 3" o:spid="_x0000_s1029" style="position:absolute;visibility:visible;mso-wrap-style:square" from="1093,18949" to="1095,19989" o:connectortype="straight" o:gfxdata="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" strokeweight="2pt"/>

</xml_diff>

<commit_message>
remove redundant tests, and construction object service
</commit_message>
<xml_diff>
--- a/src/BGTG.Web/AppData/UserFiles/POSFiles/DurationByTCPFiles/HOME-PCcaptystacy.docx
+++ b/src/BGTG.Web/AppData/UserFiles/POSFiles/DurationByTCPFiles/HOME-PCcaptystacy.docx
@@ -24,7 +24,7 @@
         <w:t xml:space="preserve"> из </w:t>
       </w:r>
       <w:r>
-        <w:t>асбестоцементных труб</w:t>
+        <w:t>чугунных труб</w:t>
       </w:r>
       <w:r>
         <w:t xml:space="preserve"> </w:t>
@@ -72,7 +72,7 @@
         <w:t xml:space="preserve">.1. Общая протяженность проектируемой сети из </w:t>
       </w:r>
       <w:r>
-        <w:t>асбестоцементных труб</w:t>
+        <w:t>чугунных труб</w:t>
       </w:r>
       <w:r>
         <w:t xml:space="preserve"> </w:t>

</xml_diff>